<commit_message>
add more sample codes
</commit_message>
<xml_diff>
--- a/1.doc/FMEA Javascript Object 模型.docx
+++ b/1.doc/FMEA Javascript Object 模型.docx
@@ -442,7 +442,14 @@
                 <w:sz w:val="16"/>
                 <w:szCs w:val="16"/>
               </w:rPr>
-              <w:t>this.structureId</w:t>
+              <w:t>this.</w:t>
+            </w:r>
+            <w:r>
+              <w:rPr>
+                <w:sz w:val="16"/>
+                <w:szCs w:val="16"/>
+              </w:rPr>
+              <w:t>structureNodeId</w:t>
             </w:r>
             <w:proofErr w:type="spellEnd"/>
             <w:proofErr w:type="gramEnd"/>
@@ -451,6 +458,39 @@
                 <w:sz w:val="16"/>
                 <w:szCs w:val="16"/>
               </w:rPr>
+              <w:t>= "";</w:t>
+            </w:r>
+          </w:p>
+          <w:p>
+            <w:pPr>
+              <w:rPr>
+                <w:sz w:val="16"/>
+                <w:szCs w:val="16"/>
+              </w:rPr>
+            </w:pPr>
+            <w:r>
+              <w:rPr>
+                <w:sz w:val="16"/>
+                <w:szCs w:val="16"/>
+              </w:rPr>
+              <w:tab/>
+            </w:r>
+            <w:proofErr w:type="spellStart"/>
+            <w:proofErr w:type="gramStart"/>
+            <w:r>
+              <w:rPr>
+                <w:sz w:val="16"/>
+                <w:szCs w:val="16"/>
+              </w:rPr>
+              <w:t>this.functionId</w:t>
+            </w:r>
+            <w:proofErr w:type="spellEnd"/>
+            <w:proofErr w:type="gramEnd"/>
+            <w:r>
+              <w:rPr>
+                <w:sz w:val="16"/>
+                <w:szCs w:val="16"/>
+              </w:rPr>
               <w:t xml:space="preserve"> = "";</w:t>
             </w:r>
           </w:p>
@@ -461,6 +501,14 @@
                 <w:szCs w:val="16"/>
               </w:rPr>
             </w:pPr>
+          </w:p>
+          <w:p>
+            <w:pPr>
+              <w:rPr>
+                <w:sz w:val="16"/>
+                <w:szCs w:val="16"/>
+              </w:rPr>
+            </w:pPr>
             <w:r>
               <w:rPr>
                 <w:sz w:val="16"/>
@@ -475,7 +523,7 @@
                 <w:sz w:val="16"/>
                 <w:szCs w:val="16"/>
               </w:rPr>
-              <w:t>this.functionId</w:t>
+              <w:t>this.dependentFailureSet</w:t>
             </w:r>
             <w:proofErr w:type="spellEnd"/>
             <w:proofErr w:type="gramEnd"/>
@@ -484,7 +532,7 @@
                 <w:sz w:val="16"/>
                 <w:szCs w:val="16"/>
               </w:rPr>
-              <w:t xml:space="preserve"> = "";</w:t>
+              <w:t xml:space="preserve"> = [];</w:t>
             </w:r>
           </w:p>
           <w:p>
@@ -516,7 +564,7 @@
                 <w:sz w:val="16"/>
                 <w:szCs w:val="16"/>
               </w:rPr>
-              <w:t>this.dependentFailureSet</w:t>
+              <w:t>this.sValue</w:t>
             </w:r>
             <w:proofErr w:type="spellEnd"/>
             <w:proofErr w:type="gramEnd"/>
@@ -525,6 +573,146 @@
                 <w:sz w:val="16"/>
                 <w:szCs w:val="16"/>
               </w:rPr>
+              <w:t xml:space="preserve"> = 0;</w:t>
+            </w:r>
+          </w:p>
+          <w:p>
+            <w:pPr>
+              <w:rPr>
+                <w:sz w:val="16"/>
+                <w:szCs w:val="16"/>
+              </w:rPr>
+            </w:pPr>
+            <w:r>
+              <w:rPr>
+                <w:sz w:val="16"/>
+                <w:szCs w:val="16"/>
+              </w:rPr>
+              <w:tab/>
+            </w:r>
+            <w:proofErr w:type="spellStart"/>
+            <w:proofErr w:type="gramStart"/>
+            <w:r>
+              <w:rPr>
+                <w:sz w:val="16"/>
+                <w:szCs w:val="16"/>
+              </w:rPr>
+              <w:t>this.oValue</w:t>
+            </w:r>
+            <w:proofErr w:type="spellEnd"/>
+            <w:proofErr w:type="gramEnd"/>
+            <w:r>
+              <w:rPr>
+                <w:sz w:val="16"/>
+                <w:szCs w:val="16"/>
+              </w:rPr>
+              <w:t xml:space="preserve"> = 0;</w:t>
+            </w:r>
+          </w:p>
+          <w:p>
+            <w:pPr>
+              <w:rPr>
+                <w:sz w:val="16"/>
+                <w:szCs w:val="16"/>
+              </w:rPr>
+            </w:pPr>
+            <w:r>
+              <w:rPr>
+                <w:sz w:val="16"/>
+                <w:szCs w:val="16"/>
+              </w:rPr>
+              <w:tab/>
+            </w:r>
+            <w:proofErr w:type="spellStart"/>
+            <w:proofErr w:type="gramStart"/>
+            <w:r>
+              <w:rPr>
+                <w:sz w:val="16"/>
+                <w:szCs w:val="16"/>
+              </w:rPr>
+              <w:t>this.dValue</w:t>
+            </w:r>
+            <w:proofErr w:type="spellEnd"/>
+            <w:proofErr w:type="gramEnd"/>
+            <w:r>
+              <w:rPr>
+                <w:sz w:val="16"/>
+                <w:szCs w:val="16"/>
+              </w:rPr>
+              <w:t xml:space="preserve"> = 0;</w:t>
+            </w:r>
+          </w:p>
+          <w:p>
+            <w:pPr>
+              <w:rPr>
+                <w:sz w:val="16"/>
+                <w:szCs w:val="16"/>
+              </w:rPr>
+            </w:pPr>
+            <w:r>
+              <w:rPr>
+                <w:sz w:val="16"/>
+                <w:szCs w:val="16"/>
+              </w:rPr>
+              <w:tab/>
+            </w:r>
+            <w:proofErr w:type="spellStart"/>
+            <w:proofErr w:type="gramStart"/>
+            <w:r>
+              <w:rPr>
+                <w:sz w:val="16"/>
+                <w:szCs w:val="16"/>
+              </w:rPr>
+              <w:t>this.lambdaValue</w:t>
+            </w:r>
+            <w:proofErr w:type="spellEnd"/>
+            <w:proofErr w:type="gramEnd"/>
+            <w:r>
+              <w:rPr>
+                <w:sz w:val="16"/>
+                <w:szCs w:val="16"/>
+              </w:rPr>
+              <w:t xml:space="preserve"> = 0;</w:t>
+            </w:r>
+          </w:p>
+          <w:p>
+            <w:pPr>
+              <w:rPr>
+                <w:sz w:val="16"/>
+                <w:szCs w:val="16"/>
+              </w:rPr>
+            </w:pPr>
+          </w:p>
+          <w:p>
+            <w:pPr>
+              <w:rPr>
+                <w:sz w:val="16"/>
+                <w:szCs w:val="16"/>
+              </w:rPr>
+            </w:pPr>
+            <w:r>
+              <w:rPr>
+                <w:sz w:val="16"/>
+                <w:szCs w:val="16"/>
+              </w:rPr>
+              <w:tab/>
+            </w:r>
+            <w:proofErr w:type="spellStart"/>
+            <w:proofErr w:type="gramStart"/>
+            <w:r>
+              <w:rPr>
+                <w:sz w:val="16"/>
+                <w:szCs w:val="16"/>
+              </w:rPr>
+              <w:t>this.detectionSet</w:t>
+            </w:r>
+            <w:proofErr w:type="spellEnd"/>
+            <w:proofErr w:type="gramEnd"/>
+            <w:r>
+              <w:rPr>
+                <w:sz w:val="16"/>
+                <w:szCs w:val="16"/>
+              </w:rPr>
               <w:t xml:space="preserve"> = [];</w:t>
             </w:r>
           </w:p>
@@ -535,14 +723,6 @@
                 <w:szCs w:val="16"/>
               </w:rPr>
             </w:pPr>
-          </w:p>
-          <w:p>
-            <w:pPr>
-              <w:rPr>
-                <w:sz w:val="16"/>
-                <w:szCs w:val="16"/>
-              </w:rPr>
-            </w:pPr>
             <w:r>
               <w:rPr>
                 <w:sz w:val="16"/>
@@ -557,7 +737,7 @@
                 <w:sz w:val="16"/>
                 <w:szCs w:val="16"/>
               </w:rPr>
-              <w:t>this.sValue</w:t>
+              <w:t>this.preCautionSet</w:t>
             </w:r>
             <w:proofErr w:type="spellEnd"/>
             <w:proofErr w:type="gramEnd"/>
@@ -566,183 +746,10 @@
                 <w:sz w:val="16"/>
                 <w:szCs w:val="16"/>
               </w:rPr>
-              <w:t xml:space="preserve"> = 0;</w:t>
-            </w:r>
-          </w:p>
-          <w:p>
-            <w:pPr>
-              <w:rPr>
-                <w:sz w:val="16"/>
-                <w:szCs w:val="16"/>
-              </w:rPr>
-            </w:pPr>
-            <w:r>
-              <w:rPr>
-                <w:sz w:val="16"/>
-                <w:szCs w:val="16"/>
-              </w:rPr>
-              <w:tab/>
-            </w:r>
-            <w:proofErr w:type="spellStart"/>
-            <w:proofErr w:type="gramStart"/>
-            <w:r>
-              <w:rPr>
-                <w:sz w:val="16"/>
-                <w:szCs w:val="16"/>
-              </w:rPr>
-              <w:t>this.oValue</w:t>
-            </w:r>
-            <w:proofErr w:type="spellEnd"/>
-            <w:proofErr w:type="gramEnd"/>
-            <w:r>
-              <w:rPr>
-                <w:sz w:val="16"/>
-                <w:szCs w:val="16"/>
-              </w:rPr>
-              <w:t xml:space="preserve"> = 0;</w:t>
-            </w:r>
-          </w:p>
-          <w:p>
-            <w:pPr>
-              <w:rPr>
-                <w:sz w:val="16"/>
-                <w:szCs w:val="16"/>
-              </w:rPr>
-            </w:pPr>
-            <w:r>
-              <w:rPr>
-                <w:sz w:val="16"/>
-                <w:szCs w:val="16"/>
-              </w:rPr>
-              <w:tab/>
-            </w:r>
-            <w:proofErr w:type="spellStart"/>
-            <w:proofErr w:type="gramStart"/>
-            <w:r>
-              <w:rPr>
-                <w:sz w:val="16"/>
-                <w:szCs w:val="16"/>
-              </w:rPr>
-              <w:t>this.dValue</w:t>
-            </w:r>
-            <w:proofErr w:type="spellEnd"/>
-            <w:proofErr w:type="gramEnd"/>
-            <w:r>
-              <w:rPr>
-                <w:sz w:val="16"/>
-                <w:szCs w:val="16"/>
-              </w:rPr>
-              <w:t xml:space="preserve"> = 0;</w:t>
-            </w:r>
-          </w:p>
-          <w:p>
-            <w:pPr>
-              <w:rPr>
-                <w:sz w:val="16"/>
-                <w:szCs w:val="16"/>
-              </w:rPr>
-            </w:pPr>
-            <w:r>
-              <w:rPr>
-                <w:sz w:val="16"/>
-                <w:szCs w:val="16"/>
-              </w:rPr>
-              <w:tab/>
-            </w:r>
-            <w:proofErr w:type="spellStart"/>
-            <w:proofErr w:type="gramStart"/>
-            <w:r>
-              <w:rPr>
-                <w:sz w:val="16"/>
-                <w:szCs w:val="16"/>
-              </w:rPr>
-              <w:t>this.lambdaValue</w:t>
-            </w:r>
-            <w:proofErr w:type="spellEnd"/>
-            <w:proofErr w:type="gramEnd"/>
-            <w:r>
-              <w:rPr>
-                <w:sz w:val="16"/>
-                <w:szCs w:val="16"/>
-              </w:rPr>
-              <w:t xml:space="preserve"> = 0;</w:t>
-            </w:r>
-          </w:p>
-          <w:p>
-            <w:pPr>
-              <w:rPr>
-                <w:sz w:val="16"/>
-                <w:szCs w:val="16"/>
-              </w:rPr>
-            </w:pPr>
-          </w:p>
-          <w:p>
-            <w:pPr>
-              <w:rPr>
-                <w:sz w:val="16"/>
-                <w:szCs w:val="16"/>
-              </w:rPr>
-            </w:pPr>
-            <w:r>
-              <w:rPr>
-                <w:sz w:val="16"/>
-                <w:szCs w:val="16"/>
-              </w:rPr>
-              <w:tab/>
-            </w:r>
-            <w:proofErr w:type="spellStart"/>
-            <w:proofErr w:type="gramStart"/>
-            <w:r>
-              <w:rPr>
-                <w:sz w:val="16"/>
-                <w:szCs w:val="16"/>
-              </w:rPr>
-              <w:t>this.detectionSet</w:t>
-            </w:r>
-            <w:proofErr w:type="spellEnd"/>
-            <w:proofErr w:type="gramEnd"/>
-            <w:r>
-              <w:rPr>
-                <w:sz w:val="16"/>
-                <w:szCs w:val="16"/>
-              </w:rPr>
               <w:t xml:space="preserve"> = [];</w:t>
             </w:r>
           </w:p>
           <w:p>
-            <w:pPr>
-              <w:rPr>
-                <w:sz w:val="16"/>
-                <w:szCs w:val="16"/>
-              </w:rPr>
-            </w:pPr>
-            <w:r>
-              <w:rPr>
-                <w:sz w:val="16"/>
-                <w:szCs w:val="16"/>
-              </w:rPr>
-              <w:tab/>
-            </w:r>
-            <w:proofErr w:type="spellStart"/>
-            <w:proofErr w:type="gramStart"/>
-            <w:r>
-              <w:rPr>
-                <w:sz w:val="16"/>
-                <w:szCs w:val="16"/>
-              </w:rPr>
-              <w:t>this.preCautionSet</w:t>
-            </w:r>
-            <w:proofErr w:type="spellEnd"/>
-            <w:proofErr w:type="gramEnd"/>
-            <w:r>
-              <w:rPr>
-                <w:sz w:val="16"/>
-                <w:szCs w:val="16"/>
-              </w:rPr>
-              <w:t xml:space="preserve"> = [];</w:t>
-            </w:r>
-          </w:p>
-          <w:p>
             <w:r>
               <w:rPr>
                 <w:sz w:val="16"/>
@@ -770,6 +777,23 @@
                 <w:szCs w:val="16"/>
               </w:rPr>
               <w:t>appendDependentFailure</w:t>
+            </w:r>
+            <w:proofErr w:type="spellEnd"/>
+          </w:p>
+          <w:p>
+            <w:pPr>
+              <w:rPr>
+                <w:sz w:val="16"/>
+                <w:szCs w:val="16"/>
+              </w:rPr>
+            </w:pPr>
+            <w:proofErr w:type="spellStart"/>
+            <w:r>
+              <w:rPr>
+                <w:sz w:val="16"/>
+                <w:szCs w:val="16"/>
+              </w:rPr>
+              <w:t>removeDependentFailureById</w:t>
             </w:r>
             <w:proofErr w:type="spellEnd"/>
           </w:p>
@@ -1026,7 +1050,14 @@
                 <w:sz w:val="16"/>
                 <w:szCs w:val="16"/>
               </w:rPr>
-              <w:t>this.structureId</w:t>
+              <w:t>this.</w:t>
+            </w:r>
+            <w:r>
+              <w:rPr>
+                <w:sz w:val="16"/>
+                <w:szCs w:val="16"/>
+              </w:rPr>
+              <w:t>structureNodeId</w:t>
             </w:r>
             <w:proofErr w:type="spellEnd"/>
             <w:proofErr w:type="gramEnd"/>
@@ -1035,7 +1066,7 @@
                 <w:sz w:val="16"/>
                 <w:szCs w:val="16"/>
               </w:rPr>
-              <w:t xml:space="preserve"> = "";</w:t>
+              <w:t>= "";</w:t>
             </w:r>
           </w:p>
           <w:p>
@@ -1156,7 +1187,58 @@
                 <w:sz w:val="16"/>
                 <w:szCs w:val="16"/>
               </w:rPr>
+              <w:t>removeDependentFunctionId</w:t>
+            </w:r>
+            <w:proofErr w:type="spellEnd"/>
+          </w:p>
+          <w:p>
+            <w:pPr>
+              <w:rPr>
+                <w:sz w:val="16"/>
+                <w:szCs w:val="16"/>
+              </w:rPr>
+            </w:pPr>
+            <w:proofErr w:type="spellStart"/>
+            <w:r>
+              <w:rPr>
+                <w:sz w:val="16"/>
+                <w:szCs w:val="16"/>
+              </w:rPr>
+              <w:t>findFailureById</w:t>
+            </w:r>
+            <w:proofErr w:type="spellEnd"/>
+          </w:p>
+          <w:p>
+            <w:pPr>
+              <w:rPr>
+                <w:sz w:val="16"/>
+                <w:szCs w:val="16"/>
+              </w:rPr>
+            </w:pPr>
+            <w:proofErr w:type="spellStart"/>
+            <w:r>
+              <w:rPr>
+                <w:sz w:val="16"/>
+                <w:szCs w:val="16"/>
+              </w:rPr>
               <w:t>appendFailure</w:t>
+            </w:r>
+            <w:proofErr w:type="spellEnd"/>
+          </w:p>
+          <w:p>
+            <w:pPr>
+              <w:rPr>
+                <w:sz w:val="16"/>
+                <w:szCs w:val="16"/>
+              </w:rPr>
+            </w:pPr>
+            <w:proofErr w:type="spellStart"/>
+            <w:r>
+              <w:rPr>
+                <w:sz w:val="16"/>
+                <w:szCs w:val="16"/>
+              </w:rPr>
+              <w:t>removeFailureById</w:t>
             </w:r>
             <w:proofErr w:type="spellEnd"/>
           </w:p>
@@ -1657,6 +1739,23 @@
                 <w:szCs w:val="16"/>
               </w:rPr>
               <w:lastRenderedPageBreak/>
+              <w:t>findFunctionById</w:t>
+            </w:r>
+            <w:proofErr w:type="spellEnd"/>
+          </w:p>
+          <w:p>
+            <w:pPr>
+              <w:rPr>
+                <w:sz w:val="16"/>
+                <w:szCs w:val="16"/>
+              </w:rPr>
+            </w:pPr>
+            <w:proofErr w:type="spellStart"/>
+            <w:r>
+              <w:rPr>
+                <w:sz w:val="16"/>
+                <w:szCs w:val="16"/>
+              </w:rPr>
               <w:t>appendFunction</w:t>
             </w:r>
             <w:proofErr w:type="spellEnd"/>
@@ -1674,6 +1773,38 @@
                 <w:sz w:val="16"/>
                 <w:szCs w:val="16"/>
               </w:rPr>
+              <w:t>removeFunctionById</w:t>
+            </w:r>
+            <w:proofErr w:type="spellEnd"/>
+          </w:p>
+          <w:p>
+            <w:pPr>
+              <w:rPr>
+                <w:sz w:val="16"/>
+                <w:szCs w:val="16"/>
+              </w:rPr>
+            </w:pPr>
+            <w:r>
+              <w:rPr>
+                <w:sz w:val="16"/>
+                <w:szCs w:val="16"/>
+              </w:rPr>
+              <w:t>render</w:t>
+            </w:r>
+          </w:p>
+          <w:p>
+            <w:pPr>
+              <w:rPr>
+                <w:sz w:val="16"/>
+                <w:szCs w:val="16"/>
+              </w:rPr>
+            </w:pPr>
+            <w:proofErr w:type="spellStart"/>
+            <w:r>
+              <w:rPr>
+                <w:sz w:val="16"/>
+                <w:szCs w:val="16"/>
+              </w:rPr>
               <w:t>appendChild</w:t>
             </w:r>
             <w:proofErr w:type="spellEnd"/>
@@ -1685,6 +1816,21 @@
                 <w:szCs w:val="16"/>
               </w:rPr>
             </w:pPr>
+            <w:r>
+              <w:rPr>
+                <w:sz w:val="16"/>
+                <w:szCs w:val="16"/>
+              </w:rPr>
+              <w:t>find</w:t>
+            </w:r>
+          </w:p>
+          <w:p>
+            <w:pPr>
+              <w:rPr>
+                <w:sz w:val="16"/>
+                <w:szCs w:val="16"/>
+              </w:rPr>
+            </w:pPr>
             <w:proofErr w:type="spellStart"/>
             <w:r>
               <w:rPr>
@@ -1724,6 +1870,7 @@
                 <w:sz w:val="16"/>
                 <w:szCs w:val="16"/>
               </w:rPr>
+              <w:lastRenderedPageBreak/>
               <w:t>traverse</w:t>
             </w:r>
           </w:p>
@@ -1757,7 +1904,7 @@
                 <w:sz w:val="16"/>
                 <w:szCs w:val="16"/>
               </w:rPr>
-              <w:t>allAboveNode</w:t>
+              <w:t>allAboveNodes</w:t>
             </w:r>
             <w:proofErr w:type="spellEnd"/>
           </w:p>
@@ -1778,6 +1925,7 @@
                 <w:sz w:val="16"/>
                 <w:szCs w:val="16"/>
               </w:rPr>
+              <w:lastRenderedPageBreak/>
               <w:t>Traverse</w:t>
             </w:r>
             <w:r>
@@ -1850,16 +1998,9 @@
                 <w:szCs w:val="16"/>
               </w:rPr>
               <w:lastRenderedPageBreak/>
-              <w:t>allAboveNode</w:t>
-            </w:r>
-            <w:proofErr w:type="spellEnd"/>
-            <w:r>
-              <w:rPr>
-                <w:sz w:val="16"/>
-                <w:szCs w:val="16"/>
-              </w:rPr>
-              <w:t xml:space="preserve"> </w:t>
-            </w:r>
+              <w:t>allAboveNodes</w:t>
+            </w:r>
+            <w:proofErr w:type="spellEnd"/>
             <w:r>
               <w:rPr>
                 <w:rFonts w:hint="eastAsia"/>
@@ -1889,6 +2030,7 @@
               <w:rPr>
                 <w:rFonts w:hint="eastAsia"/>
               </w:rPr>
+              <w:lastRenderedPageBreak/>
               <w:t>画布</w:t>
             </w:r>
           </w:p>
@@ -2186,13 +2328,31 @@
               <w:t>SetStructureTreeRootById</w:t>
             </w:r>
             <w:proofErr w:type="spellEnd"/>
-            <w:r>
-              <w:rPr>
-                <w:sz w:val="16"/>
-                <w:szCs w:val="16"/>
-              </w:rPr>
-              <w:t xml:space="preserve"> </w:t>
-            </w:r>
+          </w:p>
+          <w:p>
+            <w:pPr>
+              <w:rPr>
+                <w:sz w:val="16"/>
+                <w:szCs w:val="16"/>
+              </w:rPr>
+            </w:pPr>
+            <w:proofErr w:type="spellStart"/>
+            <w:r>
+              <w:rPr>
+                <w:sz w:val="16"/>
+                <w:szCs w:val="16"/>
+              </w:rPr>
+              <w:t>findStructureNodeById</w:t>
+            </w:r>
+            <w:proofErr w:type="spellEnd"/>
+          </w:p>
+          <w:p>
+            <w:pPr>
+              <w:rPr>
+                <w:sz w:val="16"/>
+                <w:szCs w:val="16"/>
+              </w:rPr>
+            </w:pPr>
             <w:proofErr w:type="spellStart"/>
             <w:r>
               <w:rPr>
@@ -2250,33 +2410,197 @@
                 <w:sz w:val="16"/>
                 <w:szCs w:val="16"/>
               </w:rPr>
-              <w:t>toJSONString</w:t>
-            </w:r>
-            <w:proofErr w:type="spellEnd"/>
-            <w:r>
-              <w:rPr>
-                <w:sz w:val="16"/>
-                <w:szCs w:val="16"/>
-              </w:rPr>
-              <w:t xml:space="preserve"> </w:t>
-            </w:r>
-          </w:p>
-          <w:p>
-            <w:pPr>
-              <w:rPr>
-                <w:sz w:val="16"/>
-                <w:szCs w:val="16"/>
-              </w:rPr>
-            </w:pPr>
-            <w:proofErr w:type="spellStart"/>
-            <w:r>
-              <w:rPr>
-                <w:sz w:val="16"/>
-                <w:szCs w:val="16"/>
-              </w:rPr>
-              <w:t>saveToLocalStorage</w:t>
-            </w:r>
-            <w:proofErr w:type="spellEnd"/>
+              <w:t>FindStructureFunction</w:t>
+            </w:r>
+            <w:proofErr w:type="spellEnd"/>
+          </w:p>
+          <w:p>
+            <w:pPr>
+              <w:rPr>
+                <w:sz w:val="16"/>
+                <w:szCs w:val="16"/>
+              </w:rPr>
+            </w:pPr>
+            <w:proofErr w:type="spellStart"/>
+            <w:r>
+              <w:rPr>
+                <w:sz w:val="16"/>
+                <w:szCs w:val="16"/>
+              </w:rPr>
+              <w:t>FindAllAboveNodes</w:t>
+            </w:r>
+            <w:proofErr w:type="spellEnd"/>
+          </w:p>
+          <w:p>
+            <w:pPr>
+              <w:rPr>
+                <w:sz w:val="16"/>
+                <w:szCs w:val="16"/>
+              </w:rPr>
+            </w:pPr>
+            <w:proofErr w:type="spellStart"/>
+            <w:r>
+              <w:rPr>
+                <w:sz w:val="16"/>
+                <w:szCs w:val="16"/>
+              </w:rPr>
+              <w:t>addFunctionToStructureNode</w:t>
+            </w:r>
+            <w:proofErr w:type="spellEnd"/>
+          </w:p>
+          <w:p>
+            <w:pPr>
+              <w:rPr>
+                <w:sz w:val="16"/>
+                <w:szCs w:val="16"/>
+              </w:rPr>
+            </w:pPr>
+            <w:proofErr w:type="spellStart"/>
+            <w:r>
+              <w:rPr>
+                <w:sz w:val="16"/>
+                <w:szCs w:val="16"/>
+              </w:rPr>
+              <w:t>deleteFunctionInStructureNode</w:t>
+            </w:r>
+            <w:proofErr w:type="spellEnd"/>
+          </w:p>
+          <w:p>
+            <w:pPr>
+              <w:rPr>
+                <w:sz w:val="16"/>
+                <w:szCs w:val="16"/>
+              </w:rPr>
+            </w:pPr>
+            <w:proofErr w:type="spellStart"/>
+            <w:r>
+              <w:rPr>
+                <w:sz w:val="16"/>
+                <w:szCs w:val="16"/>
+              </w:rPr>
+              <w:t>addDependentFunction</w:t>
+            </w:r>
+            <w:proofErr w:type="spellEnd"/>
+          </w:p>
+          <w:p>
+            <w:pPr>
+              <w:rPr>
+                <w:sz w:val="16"/>
+                <w:szCs w:val="16"/>
+              </w:rPr>
+            </w:pPr>
+            <w:proofErr w:type="spellStart"/>
+            <w:r>
+              <w:rPr>
+                <w:sz w:val="16"/>
+                <w:szCs w:val="16"/>
+              </w:rPr>
+              <w:t>deleteDependentFunction</w:t>
+            </w:r>
+            <w:proofErr w:type="spellEnd"/>
+          </w:p>
+          <w:p>
+            <w:pPr>
+              <w:rPr>
+                <w:sz w:val="16"/>
+                <w:szCs w:val="16"/>
+              </w:rPr>
+            </w:pPr>
+            <w:proofErr w:type="spellStart"/>
+            <w:r>
+              <w:rPr>
+                <w:sz w:val="16"/>
+                <w:szCs w:val="16"/>
+              </w:rPr>
+              <w:t>FindFunctionFailure</w:t>
+            </w:r>
+            <w:proofErr w:type="spellEnd"/>
+          </w:p>
+          <w:p>
+            <w:pPr>
+              <w:rPr>
+                <w:sz w:val="16"/>
+                <w:szCs w:val="16"/>
+              </w:rPr>
+            </w:pPr>
+            <w:proofErr w:type="spellStart"/>
+            <w:r>
+              <w:rPr>
+                <w:sz w:val="16"/>
+                <w:szCs w:val="16"/>
+              </w:rPr>
+              <w:t>addFailureToFunction</w:t>
+            </w:r>
+            <w:proofErr w:type="spellEnd"/>
+          </w:p>
+          <w:p>
+            <w:pPr>
+              <w:rPr>
+                <w:sz w:val="16"/>
+                <w:szCs w:val="16"/>
+              </w:rPr>
+            </w:pPr>
+            <w:proofErr w:type="spellStart"/>
+            <w:r>
+              <w:rPr>
+                <w:sz w:val="16"/>
+                <w:szCs w:val="16"/>
+              </w:rPr>
+              <w:t>deleteFailureInFunction</w:t>
+            </w:r>
+            <w:proofErr w:type="spellEnd"/>
+          </w:p>
+          <w:p>
+            <w:pPr>
+              <w:rPr>
+                <w:sz w:val="16"/>
+                <w:szCs w:val="16"/>
+              </w:rPr>
+            </w:pPr>
+            <w:proofErr w:type="spellStart"/>
+            <w:r>
+              <w:rPr>
+                <w:sz w:val="16"/>
+                <w:szCs w:val="16"/>
+              </w:rPr>
+              <w:t>addDependentFailure</w:t>
+            </w:r>
+            <w:proofErr w:type="spellEnd"/>
+          </w:p>
+          <w:p>
+            <w:pPr>
+              <w:rPr>
+                <w:sz w:val="16"/>
+                <w:szCs w:val="16"/>
+              </w:rPr>
+            </w:pPr>
+            <w:proofErr w:type="spellStart"/>
+            <w:r>
+              <w:rPr>
+                <w:sz w:val="16"/>
+                <w:szCs w:val="16"/>
+              </w:rPr>
+              <w:t>deleteDependentFailure</w:t>
+            </w:r>
+            <w:proofErr w:type="spellEnd"/>
+          </w:p>
+          <w:p>
+            <w:pPr>
+              <w:rPr>
+                <w:rFonts w:hint="eastAsia"/>
+                <w:sz w:val="16"/>
+                <w:szCs w:val="16"/>
+              </w:rPr>
+            </w:pPr>
+            <w:r>
+              <w:rPr>
+                <w:sz w:val="16"/>
+                <w:szCs w:val="16"/>
+              </w:rPr>
+              <w:t>validateData</w:t>
+            </w:r>
+            <w:bookmarkStart w:id="0" w:name="_GoBack"/>
+            <w:bookmarkEnd w:id="0"/>
           </w:p>
         </w:tc>
         <w:tc>
@@ -2607,11 +2931,6 @@
             <w:tcW w:w="3117" w:type="dxa"/>
           </w:tcPr>
           <w:p>
-            <w:pPr>
-              <w:rPr>
-                <w:rFonts w:hint="eastAsia"/>
-              </w:rPr>
-            </w:pPr>
             <w:r>
               <w:rPr>
                 <w:rFonts w:hint="eastAsia"/>
@@ -2630,8 +2949,6 @@
               </w:rPr>
               <w:t>删除</w:t>
             </w:r>
-            <w:bookmarkStart w:id="0" w:name="_GoBack"/>
-            <w:bookmarkEnd w:id="0"/>
             <w:r>
               <w:rPr>
                 <w:rFonts w:hint="eastAsia"/>
@@ -2646,13 +2963,42 @@
           <w:tcPr>
             <w:tcW w:w="3116" w:type="dxa"/>
           </w:tcPr>
-          <w:p/>
+          <w:p>
+            <w:r>
+              <w:t>FMEASample3.html</w:t>
+            </w:r>
+          </w:p>
         </w:tc>
         <w:tc>
           <w:tcPr>
             <w:tcW w:w="3117" w:type="dxa"/>
           </w:tcPr>
-          <w:p/>
+          <w:p>
+            <w:r>
+              <w:rPr>
+                <w:rFonts w:hint="eastAsia"/>
+              </w:rPr>
+              <w:t>为树形结构添加</w:t>
+            </w:r>
+            <w:r>
+              <w:rPr>
+                <w:rFonts w:hint="eastAsia"/>
+              </w:rPr>
+              <w:t>,</w:t>
+            </w:r>
+            <w:r>
+              <w:rPr>
+                <w:rFonts w:hint="eastAsia"/>
+              </w:rPr>
+              <w:t>删除功能，失效</w:t>
+            </w:r>
+            <w:r>
+              <w:rPr>
+                <w:rFonts w:hint="eastAsia"/>
+              </w:rPr>
+              <w:t>依赖</w:t>
+            </w:r>
+          </w:p>
         </w:tc>
       </w:tr>
       <w:tr>
@@ -2660,13 +3006,24 @@
           <w:tcPr>
             <w:tcW w:w="3116" w:type="dxa"/>
           </w:tcPr>
-          <w:p/>
+          <w:p>
+            <w:r>
+              <w:t>FMEASample4.html</w:t>
+            </w:r>
+          </w:p>
         </w:tc>
         <w:tc>
           <w:tcPr>
             <w:tcW w:w="3117" w:type="dxa"/>
           </w:tcPr>
-          <w:p/>
+          <w:p>
+            <w:r>
+              <w:rPr>
+                <w:rFonts w:hint="eastAsia"/>
+              </w:rPr>
+              <w:t>打印所有上级结构，功能和失效</w:t>
+            </w:r>
+          </w:p>
         </w:tc>
       </w:tr>
       <w:tr>
@@ -2674,13 +3031,35 @@
           <w:tcPr>
             <w:tcW w:w="3116" w:type="dxa"/>
           </w:tcPr>
-          <w:p/>
+          <w:p>
+            <w:r>
+              <w:t>FMEASample</w:t>
+            </w:r>
+            <w:r>
+              <w:t>5</w:t>
+            </w:r>
+            <w:r>
+              <w:t>.html</w:t>
+            </w:r>
+          </w:p>
         </w:tc>
         <w:tc>
           <w:tcPr>
             <w:tcW w:w="3117" w:type="dxa"/>
           </w:tcPr>
-          <w:p/>
+          <w:p>
+            <w:pPr>
+              <w:rPr>
+                <w:rFonts w:hint="eastAsia"/>
+              </w:rPr>
+            </w:pPr>
+            <w:r>
+              <w:rPr>
+                <w:rFonts w:hint="eastAsia"/>
+              </w:rPr>
+              <w:t>验证功能，失效依赖关系</w:t>
+            </w:r>
+          </w:p>
         </w:tc>
       </w:tr>
       <w:tr>

</xml_diff>

<commit_message>
update c# and js codes
</commit_message>
<xml_diff>
--- a/1.doc/FMEA Javascript Object 模型.docx
+++ b/1.doc/FMEA Javascript Object 模型.docx
@@ -2587,7 +2587,6 @@
           <w:p>
             <w:pPr>
               <w:rPr>
-                <w:rFonts w:hint="eastAsia"/>
                 <w:sz w:val="16"/>
                 <w:szCs w:val="16"/>
               </w:rPr>
@@ -2599,8 +2598,6 @@
               </w:rPr>
               <w:t>validateData</w:t>
             </w:r>
-            <w:bookmarkStart w:id="0" w:name="_GoBack"/>
-            <w:bookmarkEnd w:id="0"/>
           </w:p>
         </w:tc>
         <w:tc>
@@ -2990,13 +2987,7 @@
               <w:rPr>
                 <w:rFonts w:hint="eastAsia"/>
               </w:rPr>
-              <w:t>删除功能，失效</w:t>
-            </w:r>
-            <w:r>
-              <w:rPr>
-                <w:rFonts w:hint="eastAsia"/>
-              </w:rPr>
-              <w:t>依赖</w:t>
+              <w:t>删除功能，失效依赖</w:t>
             </w:r>
           </w:p>
         </w:tc>
@@ -3048,11 +3039,6 @@
             <w:tcW w:w="3117" w:type="dxa"/>
           </w:tcPr>
           <w:p>
-            <w:pPr>
-              <w:rPr>
-                <w:rFonts w:hint="eastAsia"/>
-              </w:rPr>
-            </w:pPr>
             <w:r>
               <w:rPr>
                 <w:rFonts w:hint="eastAsia"/>
@@ -3067,13 +3053,40 @@
           <w:tcPr>
             <w:tcW w:w="3116" w:type="dxa"/>
           </w:tcPr>
-          <w:p/>
+          <w:p>
+            <w:r>
+              <w:t>FMEASample</w:t>
+            </w:r>
+            <w:r>
+              <w:rPr>
+                <w:rFonts w:hint="eastAsia"/>
+              </w:rPr>
+              <w:t>6</w:t>
+            </w:r>
+            <w:r>
+              <w:t>.html</w:t>
+            </w:r>
+          </w:p>
         </w:tc>
         <w:tc>
           <w:tcPr>
             <w:tcW w:w="3117" w:type="dxa"/>
           </w:tcPr>
-          <w:p/>
+          <w:p>
+            <w:pPr>
+              <w:rPr>
+                <w:rFonts w:hint="eastAsia"/>
+              </w:rPr>
+            </w:pPr>
+            <w:r>
+              <w:rPr>
+                <w:rFonts w:hint="eastAsia"/>
+              </w:rPr>
+              <w:t>显示功能，失效的树</w:t>
+            </w:r>
+            <w:bookmarkStart w:id="0" w:name="_GoBack"/>
+            <w:bookmarkEnd w:id="0"/>
+          </w:p>
         </w:tc>
       </w:tr>
     </w:tbl>

</xml_diff>